<commit_message>
updated greed doc with enhancements descriptions
</commit_message>
<xml_diff>
--- a/Greed Document.docx
+++ b/Greed Document.docx
@@ -268,37 +268,21 @@
           <w:p>
             <w:proofErr w:type="spellStart"/>
             <w:r>
-              <w:t>add_</w:t>
-            </w:r>
-            <w:proofErr w:type="gramStart"/>
-            <w:r>
-              <w:t>go</w:t>
-            </w:r>
-            <w:proofErr w:type="spellEnd"/>
-            <w:r>
-              <w:t>(</w:t>
-            </w:r>
-            <w:proofErr w:type="gramEnd"/>
-            <w:r>
-              <w:t>group, go)</w:t>
-            </w:r>
-          </w:p>
-          <w:p>
-            <w:proofErr w:type="spellStart"/>
-            <w:r>
-              <w:t>remove_</w:t>
-            </w:r>
-            <w:proofErr w:type="gramStart"/>
-            <w:r>
-              <w:t>go</w:t>
-            </w:r>
-            <w:proofErr w:type="spellEnd"/>
-            <w:r>
-              <w:t>(</w:t>
-            </w:r>
-            <w:proofErr w:type="gramEnd"/>
-            <w:r>
-              <w:t>group, go)</w:t>
+              <w:t>add_go</w:t>
+            </w:r>
+            <w:proofErr w:type="spellEnd"/>
+            <w:r>
+              <w:t>(group, go)</w:t>
+            </w:r>
+          </w:p>
+          <w:p>
+            <w:proofErr w:type="spellStart"/>
+            <w:r>
+              <w:t>remove_go</w:t>
+            </w:r>
+            <w:proofErr w:type="spellEnd"/>
+            <w:r>
+              <w:t>(group, go)</w:t>
             </w:r>
           </w:p>
           <w:p>
@@ -314,37 +298,21 @@
           <w:p>
             <w:proofErr w:type="spellStart"/>
             <w:r>
-              <w:t>get_all_</w:t>
-            </w:r>
-            <w:proofErr w:type="gramStart"/>
-            <w:r>
-              <w:t>gos</w:t>
-            </w:r>
-            <w:proofErr w:type="spellEnd"/>
-            <w:r>
-              <w:t>(</w:t>
-            </w:r>
-            <w:proofErr w:type="gramEnd"/>
-            <w:r>
-              <w:t>)</w:t>
-            </w:r>
-          </w:p>
-          <w:p>
-            <w:proofErr w:type="spellStart"/>
-            <w:r>
-              <w:t>get_first_</w:t>
-            </w:r>
-            <w:proofErr w:type="gramStart"/>
-            <w:r>
-              <w:t>go</w:t>
-            </w:r>
-            <w:proofErr w:type="spellEnd"/>
-            <w:r>
-              <w:t>(</w:t>
-            </w:r>
-            <w:proofErr w:type="gramEnd"/>
-            <w:r>
-              <w:t>)</w:t>
+              <w:t>get_all_gos</w:t>
+            </w:r>
+            <w:proofErr w:type="spellEnd"/>
+            <w:r>
+              <w:t>()</w:t>
+            </w:r>
+          </w:p>
+          <w:p>
+            <w:proofErr w:type="spellStart"/>
+            <w:r>
+              <w:t>get_first_go</w:t>
+            </w:r>
+            <w:proofErr w:type="spellEnd"/>
+            <w:r>
+              <w:t>()</w:t>
             </w:r>
           </w:p>
         </w:tc>
@@ -435,173 +403,96 @@
           <w:p>
             <w:proofErr w:type="spellStart"/>
             <w:r>
-              <w:t>get_font_</w:t>
-            </w:r>
-            <w:proofErr w:type="gramStart"/>
-            <w:r>
-              <w:t>size</w:t>
-            </w:r>
-            <w:proofErr w:type="spellEnd"/>
-            <w:r>
-              <w:t>(</w:t>
-            </w:r>
-            <w:proofErr w:type="gramEnd"/>
-            <w:r>
-              <w:t>)</w:t>
-            </w:r>
-          </w:p>
-          <w:p>
-            <w:proofErr w:type="spellStart"/>
-            <w:r>
-              <w:t>get_</w:t>
-            </w:r>
-            <w:proofErr w:type="gramStart"/>
-            <w:r>
-              <w:t>color</w:t>
-            </w:r>
-            <w:proofErr w:type="spellEnd"/>
-            <w:r>
-              <w:t>(</w:t>
-            </w:r>
-            <w:proofErr w:type="gramEnd"/>
-            <w:r>
-              <w:t>)</w:t>
-            </w:r>
-          </w:p>
-          <w:p>
-            <w:proofErr w:type="spellStart"/>
-            <w:r>
-              <w:t>get_</w:t>
-            </w:r>
-            <w:proofErr w:type="gramStart"/>
-            <w:r>
-              <w:t>position</w:t>
-            </w:r>
-            <w:proofErr w:type="spellEnd"/>
-            <w:r>
-              <w:t>(</w:t>
-            </w:r>
-            <w:proofErr w:type="gramEnd"/>
-            <w:r>
-              <w:t>)</w:t>
-            </w:r>
-          </w:p>
-          <w:p>
-            <w:proofErr w:type="spellStart"/>
-            <w:r>
-              <w:t>get_</w:t>
-            </w:r>
-            <w:proofErr w:type="gramStart"/>
-            <w:r>
-              <w:t>velocity</w:t>
-            </w:r>
-            <w:proofErr w:type="spellEnd"/>
-            <w:r>
-              <w:t>(</w:t>
-            </w:r>
-            <w:proofErr w:type="gramEnd"/>
-            <w:r>
-              <w:t>)</w:t>
-            </w:r>
-          </w:p>
-          <w:p>
-            <w:proofErr w:type="spellStart"/>
-            <w:r>
-              <w:t>move_</w:t>
-            </w:r>
-            <w:proofErr w:type="gramStart"/>
-            <w:r>
-              <w:t>next</w:t>
-            </w:r>
-            <w:proofErr w:type="spellEnd"/>
-            <w:r>
-              <w:t>(</w:t>
-            </w:r>
-            <w:proofErr w:type="gramEnd"/>
-            <w:r>
-              <w:t>)</w:t>
-            </w:r>
-          </w:p>
-          <w:p>
-            <w:proofErr w:type="spellStart"/>
-            <w:r>
-              <w:t>set_font_</w:t>
-            </w:r>
-            <w:proofErr w:type="gramStart"/>
-            <w:r>
-              <w:t>size</w:t>
-            </w:r>
-            <w:proofErr w:type="spellEnd"/>
-            <w:r>
-              <w:t>(</w:t>
-            </w:r>
-            <w:proofErr w:type="gramEnd"/>
-            <w:r>
-              <w:t>)</w:t>
-            </w:r>
-          </w:p>
-          <w:p>
-            <w:proofErr w:type="spellStart"/>
-            <w:r>
-              <w:t>set_</w:t>
-            </w:r>
-            <w:proofErr w:type="gramStart"/>
-            <w:r>
-              <w:t>color</w:t>
-            </w:r>
-            <w:proofErr w:type="spellEnd"/>
-            <w:r>
-              <w:t>(</w:t>
-            </w:r>
-            <w:proofErr w:type="gramEnd"/>
-            <w:r>
-              <w:t>)</w:t>
-            </w:r>
-          </w:p>
-          <w:p>
-            <w:proofErr w:type="spellStart"/>
-            <w:r>
-              <w:t>set_</w:t>
-            </w:r>
-            <w:proofErr w:type="gramStart"/>
-            <w:r>
-              <w:t>position</w:t>
-            </w:r>
-            <w:proofErr w:type="spellEnd"/>
-            <w:r>
-              <w:t>(</w:t>
-            </w:r>
-            <w:proofErr w:type="gramEnd"/>
-            <w:r>
-              <w:t>)</w:t>
-            </w:r>
-          </w:p>
-          <w:p>
-            <w:proofErr w:type="spellStart"/>
-            <w:r>
-              <w:t>set_</w:t>
-            </w:r>
-            <w:proofErr w:type="gramStart"/>
-            <w:r>
-              <w:t>velocity</w:t>
-            </w:r>
-            <w:proofErr w:type="spellEnd"/>
-            <w:r>
-              <w:t>(</w:t>
-            </w:r>
-            <w:proofErr w:type="gramEnd"/>
-            <w:r>
-              <w:t>)</w:t>
-            </w:r>
-          </w:p>
-          <w:p>
-            <w:proofErr w:type="gramStart"/>
-            <w:r>
-              <w:t>distance(</w:t>
-            </w:r>
-            <w:proofErr w:type="gramEnd"/>
-            <w:r>
-              <w:t>)</w:t>
+              <w:t>get_font_size</w:t>
+            </w:r>
+            <w:proofErr w:type="spellEnd"/>
+            <w:r>
+              <w:t>()</w:t>
+            </w:r>
+          </w:p>
+          <w:p>
+            <w:proofErr w:type="spellStart"/>
+            <w:r>
+              <w:t>get_color</w:t>
+            </w:r>
+            <w:proofErr w:type="spellEnd"/>
+            <w:r>
+              <w:t>()</w:t>
+            </w:r>
+          </w:p>
+          <w:p>
+            <w:proofErr w:type="spellStart"/>
+            <w:r>
+              <w:t>get_position</w:t>
+            </w:r>
+            <w:proofErr w:type="spellEnd"/>
+            <w:r>
+              <w:t>()</w:t>
+            </w:r>
+          </w:p>
+          <w:p>
+            <w:proofErr w:type="spellStart"/>
+            <w:r>
+              <w:t>get_velocity</w:t>
+            </w:r>
+            <w:proofErr w:type="spellEnd"/>
+            <w:r>
+              <w:t>()</w:t>
+            </w:r>
+          </w:p>
+          <w:p>
+            <w:proofErr w:type="spellStart"/>
+            <w:r>
+              <w:t>move_next</w:t>
+            </w:r>
+            <w:proofErr w:type="spellEnd"/>
+            <w:r>
+              <w:t>()</w:t>
+            </w:r>
+          </w:p>
+          <w:p>
+            <w:proofErr w:type="spellStart"/>
+            <w:r>
+              <w:t>set_font_size</w:t>
+            </w:r>
+            <w:proofErr w:type="spellEnd"/>
+            <w:r>
+              <w:t>()</w:t>
+            </w:r>
+          </w:p>
+          <w:p>
+            <w:proofErr w:type="spellStart"/>
+            <w:r>
+              <w:t>set_color</w:t>
+            </w:r>
+            <w:proofErr w:type="spellEnd"/>
+            <w:r>
+              <w:t>()</w:t>
+            </w:r>
+          </w:p>
+          <w:p>
+            <w:proofErr w:type="spellStart"/>
+            <w:r>
+              <w:t>set_position</w:t>
+            </w:r>
+            <w:proofErr w:type="spellEnd"/>
+            <w:r>
+              <w:t>()</w:t>
+            </w:r>
+          </w:p>
+          <w:p>
+            <w:proofErr w:type="spellStart"/>
+            <w:r>
+              <w:t>set_velocity</w:t>
+            </w:r>
+            <w:proofErr w:type="spellEnd"/>
+            <w:r>
+              <w:t>()</w:t>
+            </w:r>
+          </w:p>
+          <w:p>
+            <w:r>
+              <w:t>distance()</w:t>
             </w:r>
           </w:p>
         </w:tc>
@@ -627,7 +518,6 @@
               <w:jc w:val="center"/>
             </w:pPr>
             <w:proofErr w:type="spellStart"/>
-            <w:proofErr w:type="gramStart"/>
             <w:r>
               <w:t>Falling</w:t>
             </w:r>
@@ -642,7 +532,6 @@
               <w:t>(</w:t>
             </w:r>
             <w:proofErr w:type="spellStart"/>
-            <w:proofErr w:type="gramEnd"/>
             <w:r>
               <w:t>Game</w:t>
             </w:r>
@@ -685,37 +574,21 @@
           <w:p>
             <w:proofErr w:type="spellStart"/>
             <w:r>
-              <w:t>get_</w:t>
-            </w:r>
-            <w:proofErr w:type="gramStart"/>
-            <w:r>
-              <w:t>points</w:t>
-            </w:r>
-            <w:proofErr w:type="spellEnd"/>
-            <w:r>
-              <w:t>(</w:t>
-            </w:r>
-            <w:proofErr w:type="gramEnd"/>
-            <w:r>
-              <w:t>)</w:t>
-            </w:r>
-          </w:p>
-          <w:p>
-            <w:proofErr w:type="spellStart"/>
-            <w:r>
-              <w:t>set_</w:t>
-            </w:r>
-            <w:proofErr w:type="gramStart"/>
-            <w:r>
-              <w:t>points</w:t>
-            </w:r>
-            <w:proofErr w:type="spellEnd"/>
-            <w:r>
-              <w:t>(</w:t>
-            </w:r>
-            <w:proofErr w:type="gramEnd"/>
-            <w:r>
-              <w:t>)</w:t>
+              <w:t>get_points</w:t>
+            </w:r>
+            <w:proofErr w:type="spellEnd"/>
+            <w:r>
+              <w:t>()</w:t>
+            </w:r>
+          </w:p>
+          <w:p>
+            <w:proofErr w:type="spellStart"/>
+            <w:r>
+              <w:t>set_points</w:t>
+            </w:r>
+            <w:proofErr w:type="spellEnd"/>
+            <w:r>
+              <w:t>()</w:t>
             </w:r>
           </w:p>
         </w:tc>
@@ -740,12 +613,10 @@
             <w:pPr>
               <w:jc w:val="center"/>
             </w:pPr>
-            <w:proofErr w:type="gramStart"/>
             <w:r>
               <w:t>Director(</w:t>
             </w:r>
             <w:proofErr w:type="spellStart"/>
-            <w:proofErr w:type="gramEnd"/>
             <w:r>
               <w:t>keyboard_service</w:t>
             </w:r>
@@ -814,19 +685,11 @@
           <w:p>
             <w:proofErr w:type="spellStart"/>
             <w:r>
-              <w:t>start_</w:t>
-            </w:r>
-            <w:proofErr w:type="gramStart"/>
-            <w:r>
-              <w:t>game</w:t>
-            </w:r>
-            <w:proofErr w:type="spellEnd"/>
-            <w:r>
-              <w:t>(</w:t>
-            </w:r>
-            <w:proofErr w:type="gramEnd"/>
-            <w:r>
-              <w:t>)</w:t>
+              <w:t>start_game</w:t>
+            </w:r>
+            <w:proofErr w:type="spellEnd"/>
+            <w:r>
+              <w:t>()</w:t>
             </w:r>
           </w:p>
           <w:p>
@@ -835,19 +698,11 @@
             </w:r>
             <w:proofErr w:type="spellStart"/>
             <w:r>
-              <w:t>get_</w:t>
-            </w:r>
-            <w:proofErr w:type="gramStart"/>
-            <w:r>
-              <w:t>inputs</w:t>
-            </w:r>
-            <w:proofErr w:type="spellEnd"/>
-            <w:r>
-              <w:t>(</w:t>
-            </w:r>
-            <w:proofErr w:type="gramEnd"/>
-            <w:r>
-              <w:t>)</w:t>
+              <w:t>get_inputs</w:t>
+            </w:r>
+            <w:proofErr w:type="spellEnd"/>
+            <w:r>
+              <w:t>()</w:t>
             </w:r>
           </w:p>
           <w:p>
@@ -856,19 +711,11 @@
             </w:r>
             <w:proofErr w:type="spellStart"/>
             <w:r>
-              <w:t>do_</w:t>
-            </w:r>
-            <w:proofErr w:type="gramStart"/>
-            <w:r>
-              <w:t>updates</w:t>
-            </w:r>
-            <w:proofErr w:type="spellEnd"/>
-            <w:r>
-              <w:t>(</w:t>
-            </w:r>
-            <w:proofErr w:type="gramEnd"/>
-            <w:r>
-              <w:t>)</w:t>
+              <w:t>do_updates</w:t>
+            </w:r>
+            <w:proofErr w:type="spellEnd"/>
+            <w:r>
+              <w:t>()</w:t>
             </w:r>
           </w:p>
           <w:p>
@@ -877,19 +724,11 @@
             </w:r>
             <w:proofErr w:type="spellStart"/>
             <w:r>
-              <w:t>do_</w:t>
-            </w:r>
-            <w:proofErr w:type="gramStart"/>
-            <w:r>
-              <w:t>outputs</w:t>
-            </w:r>
-            <w:proofErr w:type="spellEnd"/>
-            <w:r>
-              <w:t>(</w:t>
-            </w:r>
-            <w:proofErr w:type="gramEnd"/>
-            <w:r>
-              <w:t>)</w:t>
+              <w:t>do_outputs</w:t>
+            </w:r>
+            <w:proofErr w:type="spellEnd"/>
+            <w:r>
+              <w:t>()</w:t>
             </w:r>
           </w:p>
         </w:tc>
@@ -932,6 +771,565 @@
     </w:tbl>
     <w:p/>
     <w:p/>
+    <w:p>
+      <w:pPr>
+        <w:pStyle w:val="NormalWeb"/>
+        <w:spacing w:before="0" w:beforeAutospacing="0" w:after="160" w:afterAutospacing="0"/>
+      </w:pPr>
+      <w:r>
+        <w:lastRenderedPageBreak/>
+        <w:t>E</w:t>
+      </w:r>
+      <w:r>
+        <w:rPr>
+          <w:rFonts w:ascii="Calibri" w:hAnsi="Calibri" w:cs="Calibri"/>
+          <w:color w:val="000000"/>
+          <w:sz w:val="22"/>
+          <w:szCs w:val="22"/>
+        </w:rPr>
+        <w:t>nhancement Ideas:</w:t>
+      </w:r>
+    </w:p>
+    <w:p>
+      <w:pPr>
+        <w:numPr>
+          <w:ilvl w:val="0"/>
+          <w:numId w:val="2"/>
+        </w:numPr>
+        <w:spacing w:after="0" w:line="240" w:lineRule="auto"/>
+        <w:textAlignment w:val="baseline"/>
+        <w:rPr>
+          <w:rFonts w:ascii="Arial" w:eastAsia="Times New Roman" w:hAnsi="Arial" w:cs="Arial"/>
+          <w:color w:val="000000"/>
+        </w:rPr>
+      </w:pPr>
+      <w:r>
+        <w:rPr>
+          <w:rFonts w:ascii="Calibri" w:eastAsia="Times New Roman" w:hAnsi="Calibri" w:cs="Calibri"/>
+          <w:color w:val="000000"/>
+        </w:rPr>
+        <w:t>Power-Ups / Curses</w:t>
+      </w:r>
+    </w:p>
+    <w:p>
+      <w:pPr>
+        <w:numPr>
+          <w:ilvl w:val="1"/>
+          <w:numId w:val="3"/>
+        </w:numPr>
+        <w:spacing w:after="0" w:line="240" w:lineRule="auto"/>
+        <w:textAlignment w:val="baseline"/>
+        <w:rPr>
+          <w:rFonts w:ascii="Courier New" w:eastAsia="Times New Roman" w:hAnsi="Courier New" w:cs="Courier New"/>
+          <w:color w:val="000000"/>
+        </w:rPr>
+      </w:pPr>
+      <w:r>
+        <w:rPr>
+          <w:rFonts w:ascii="Calibri" w:eastAsia="Times New Roman" w:hAnsi="Calibri" w:cs="Calibri"/>
+          <w:color w:val="000000"/>
+        </w:rPr>
+        <w:t>Power-ups will enhance an ability (All positive effects are considered power-ups)</w:t>
+      </w:r>
+    </w:p>
+    <w:p>
+      <w:pPr>
+        <w:numPr>
+          <w:ilvl w:val="1"/>
+          <w:numId w:val="3"/>
+        </w:numPr>
+        <w:spacing w:after="0" w:line="240" w:lineRule="auto"/>
+        <w:textAlignment w:val="baseline"/>
+        <w:rPr>
+          <w:rFonts w:ascii="Courier New" w:eastAsia="Times New Roman" w:hAnsi="Courier New" w:cs="Courier New"/>
+          <w:color w:val="000000"/>
+        </w:rPr>
+      </w:pPr>
+      <w:r>
+        <w:rPr>
+          <w:rFonts w:ascii="Calibri" w:eastAsia="Times New Roman" w:hAnsi="Calibri" w:cs="Calibri"/>
+          <w:color w:val="000000"/>
+        </w:rPr>
+        <w:t>Curses will work inversely to power-ups (All negative effects are considered curses) </w:t>
+      </w:r>
+    </w:p>
+    <w:p>
+      <w:pPr>
+        <w:numPr>
+          <w:ilvl w:val="0"/>
+          <w:numId w:val="3"/>
+        </w:numPr>
+        <w:spacing w:after="0" w:line="240" w:lineRule="auto"/>
+        <w:textAlignment w:val="baseline"/>
+        <w:rPr>
+          <w:rFonts w:ascii="Arial" w:eastAsia="Times New Roman" w:hAnsi="Arial" w:cs="Arial"/>
+          <w:color w:val="000000"/>
+        </w:rPr>
+      </w:pPr>
+      <w:r>
+        <w:rPr>
+          <w:rFonts w:ascii="Calibri" w:eastAsia="Times New Roman" w:hAnsi="Calibri" w:cs="Calibri"/>
+          <w:color w:val="000000"/>
+        </w:rPr>
+        <w:t>Boosters/Trap</w:t>
+      </w:r>
+    </w:p>
+    <w:p>
+      <w:pPr>
+        <w:numPr>
+          <w:ilvl w:val="1"/>
+          <w:numId w:val="3"/>
+        </w:numPr>
+        <w:spacing w:after="0" w:line="240" w:lineRule="auto"/>
+        <w:textAlignment w:val="baseline"/>
+        <w:rPr>
+          <w:rFonts w:ascii="Courier New" w:eastAsia="Times New Roman" w:hAnsi="Courier New" w:cs="Courier New"/>
+          <w:color w:val="000000"/>
+        </w:rPr>
+      </w:pPr>
+      <w:r>
+        <w:rPr>
+          <w:rFonts w:ascii="Calibri" w:eastAsia="Times New Roman" w:hAnsi="Calibri" w:cs="Calibri"/>
+          <w:color w:val="000000"/>
+        </w:rPr>
+        <w:t>Speed boost (power-up)</w:t>
+      </w:r>
+    </w:p>
+    <w:p>
+      <w:pPr>
+        <w:numPr>
+          <w:ilvl w:val="2"/>
+          <w:numId w:val="4"/>
+        </w:numPr>
+        <w:spacing w:after="0" w:line="240" w:lineRule="auto"/>
+        <w:textAlignment w:val="baseline"/>
+        <w:rPr>
+          <w:rFonts w:ascii="Arial" w:eastAsia="Times New Roman" w:hAnsi="Arial" w:cs="Arial"/>
+          <w:color w:val="000000"/>
+        </w:rPr>
+      </w:pPr>
+      <w:r>
+        <w:rPr>
+          <w:rFonts w:ascii="Calibri" w:eastAsia="Times New Roman" w:hAnsi="Calibri" w:cs="Calibri"/>
+          <w:color w:val="000000"/>
+        </w:rPr>
+        <w:t>Player movement speed increased.  (Might be timed or permanent)</w:t>
+      </w:r>
+    </w:p>
+    <w:p>
+      <w:pPr>
+        <w:numPr>
+          <w:ilvl w:val="2"/>
+          <w:numId w:val="4"/>
+        </w:numPr>
+        <w:spacing w:after="0" w:line="240" w:lineRule="auto"/>
+        <w:textAlignment w:val="baseline"/>
+        <w:rPr>
+          <w:rFonts w:ascii="Arial" w:eastAsia="Times New Roman" w:hAnsi="Arial" w:cs="Arial"/>
+          <w:color w:val="000000"/>
+        </w:rPr>
+      </w:pPr>
+      <w:r>
+        <w:rPr>
+          <w:rFonts w:ascii="Calibri" w:eastAsia="Times New Roman" w:hAnsi="Calibri" w:cs="Calibri"/>
+          <w:color w:val="000000"/>
+        </w:rPr>
+        <w:t>Falling objects fall speed decreased. </w:t>
+      </w:r>
+    </w:p>
+    <w:p>
+      <w:pPr>
+        <w:numPr>
+          <w:ilvl w:val="1"/>
+          <w:numId w:val="4"/>
+        </w:numPr>
+        <w:spacing w:after="0" w:line="240" w:lineRule="auto"/>
+        <w:textAlignment w:val="baseline"/>
+        <w:rPr>
+          <w:rFonts w:ascii="Courier New" w:eastAsia="Times New Roman" w:hAnsi="Courier New" w:cs="Courier New"/>
+          <w:color w:val="000000"/>
+        </w:rPr>
+      </w:pPr>
+      <w:r>
+        <w:rPr>
+          <w:rFonts w:ascii="Calibri" w:eastAsia="Times New Roman" w:hAnsi="Calibri" w:cs="Calibri"/>
+          <w:color w:val="000000"/>
+        </w:rPr>
+        <w:t>Speed Trap (curse)</w:t>
+      </w:r>
+    </w:p>
+    <w:p>
+      <w:pPr>
+        <w:numPr>
+          <w:ilvl w:val="2"/>
+          <w:numId w:val="4"/>
+        </w:numPr>
+        <w:spacing w:after="0" w:line="240" w:lineRule="auto"/>
+        <w:textAlignment w:val="baseline"/>
+        <w:rPr>
+          <w:rFonts w:ascii="Arial" w:eastAsia="Times New Roman" w:hAnsi="Arial" w:cs="Arial"/>
+          <w:color w:val="000000"/>
+        </w:rPr>
+      </w:pPr>
+      <w:r>
+        <w:rPr>
+          <w:rFonts w:ascii="Calibri" w:eastAsia="Times New Roman" w:hAnsi="Calibri" w:cs="Calibri"/>
+          <w:color w:val="000000"/>
+        </w:rPr>
+        <w:t>Player movement speed decreased.</w:t>
+      </w:r>
+    </w:p>
+    <w:p>
+      <w:pPr>
+        <w:numPr>
+          <w:ilvl w:val="2"/>
+          <w:numId w:val="4"/>
+        </w:numPr>
+        <w:spacing w:after="0" w:line="240" w:lineRule="auto"/>
+        <w:textAlignment w:val="baseline"/>
+        <w:rPr>
+          <w:rFonts w:ascii="Arial" w:eastAsia="Times New Roman" w:hAnsi="Arial" w:cs="Arial"/>
+          <w:color w:val="000000"/>
+        </w:rPr>
+      </w:pPr>
+      <w:r>
+        <w:rPr>
+          <w:rFonts w:ascii="Calibri" w:eastAsia="Times New Roman" w:hAnsi="Calibri" w:cs="Calibri"/>
+          <w:color w:val="000000"/>
+        </w:rPr>
+        <w:t>Falling objects fall speed increased (Might be timed or permanent)</w:t>
+      </w:r>
+    </w:p>
+    <w:p>
+      <w:pPr>
+        <w:numPr>
+          <w:ilvl w:val="1"/>
+          <w:numId w:val="4"/>
+        </w:numPr>
+        <w:spacing w:after="0" w:line="240" w:lineRule="auto"/>
+        <w:textAlignment w:val="baseline"/>
+        <w:rPr>
+          <w:rFonts w:ascii="Courier New" w:eastAsia="Times New Roman" w:hAnsi="Courier New" w:cs="Courier New"/>
+          <w:color w:val="000000"/>
+        </w:rPr>
+      </w:pPr>
+      <w:r>
+        <w:rPr>
+          <w:rFonts w:ascii="Calibri" w:eastAsia="Times New Roman" w:hAnsi="Calibri" w:cs="Calibri"/>
+          <w:color w:val="000000"/>
+        </w:rPr>
+        <w:t>Increase number of objects (Power-up/curse)</w:t>
+      </w:r>
+    </w:p>
+    <w:p>
+      <w:pPr>
+        <w:numPr>
+          <w:ilvl w:val="2"/>
+          <w:numId w:val="4"/>
+        </w:numPr>
+        <w:spacing w:after="0" w:line="240" w:lineRule="auto"/>
+        <w:textAlignment w:val="baseline"/>
+        <w:rPr>
+          <w:rFonts w:ascii="Arial" w:eastAsia="Times New Roman" w:hAnsi="Arial" w:cs="Arial"/>
+          <w:color w:val="000000"/>
+        </w:rPr>
+      </w:pPr>
+      <w:r>
+        <w:rPr>
+          <w:rFonts w:ascii="Calibri" w:eastAsia="Times New Roman" w:hAnsi="Calibri" w:cs="Calibri"/>
+          <w:color w:val="000000"/>
+        </w:rPr>
+        <w:t>Increase overall number of objects that are falling</w:t>
+      </w:r>
+    </w:p>
+    <w:p>
+      <w:pPr>
+        <w:numPr>
+          <w:ilvl w:val="1"/>
+          <w:numId w:val="4"/>
+        </w:numPr>
+        <w:spacing w:after="0" w:line="240" w:lineRule="auto"/>
+        <w:textAlignment w:val="baseline"/>
+        <w:rPr>
+          <w:rFonts w:ascii="Courier New" w:eastAsia="Times New Roman" w:hAnsi="Courier New" w:cs="Courier New"/>
+          <w:color w:val="000000"/>
+        </w:rPr>
+      </w:pPr>
+      <w:r>
+        <w:rPr>
+          <w:rFonts w:ascii="Calibri" w:eastAsia="Times New Roman" w:hAnsi="Calibri" w:cs="Calibri"/>
+          <w:color w:val="000000"/>
+        </w:rPr>
+        <w:t>Multiplier (Power-up but can be a curse in certain situations)</w:t>
+      </w:r>
+    </w:p>
+    <w:p>
+      <w:pPr>
+        <w:numPr>
+          <w:ilvl w:val="2"/>
+          <w:numId w:val="4"/>
+        </w:numPr>
+        <w:spacing w:after="0" w:line="240" w:lineRule="auto"/>
+        <w:textAlignment w:val="baseline"/>
+        <w:rPr>
+          <w:rFonts w:ascii="Arial" w:eastAsia="Times New Roman" w:hAnsi="Arial" w:cs="Arial"/>
+          <w:color w:val="000000"/>
+        </w:rPr>
+      </w:pPr>
+      <w:r>
+        <w:rPr>
+          <w:rFonts w:ascii="Calibri" w:eastAsia="Times New Roman" w:hAnsi="Calibri" w:cs="Calibri"/>
+          <w:color w:val="000000"/>
+        </w:rPr>
+        <w:t>Multiplies the players points by an amount or percentage (i.e. 10% or 2x)</w:t>
+      </w:r>
+    </w:p>
+    <w:p>
+      <w:pPr>
+        <w:numPr>
+          <w:ilvl w:val="2"/>
+          <w:numId w:val="4"/>
+        </w:numPr>
+        <w:spacing w:after="0" w:line="240" w:lineRule="auto"/>
+        <w:textAlignment w:val="baseline"/>
+        <w:rPr>
+          <w:rFonts w:ascii="Arial" w:eastAsia="Times New Roman" w:hAnsi="Arial" w:cs="Arial"/>
+          <w:color w:val="000000"/>
+        </w:rPr>
+      </w:pPr>
+      <w:r>
+        <w:rPr>
+          <w:rFonts w:ascii="Calibri" w:eastAsia="Times New Roman" w:hAnsi="Calibri" w:cs="Calibri"/>
+          <w:color w:val="000000"/>
+        </w:rPr>
+        <w:t>Multiples the point values for gems and rocks by amount or percentage</w:t>
+      </w:r>
+    </w:p>
+    <w:p>
+      <w:pPr>
+        <w:numPr>
+          <w:ilvl w:val="1"/>
+          <w:numId w:val="4"/>
+        </w:numPr>
+        <w:spacing w:after="0" w:line="240" w:lineRule="auto"/>
+        <w:textAlignment w:val="baseline"/>
+        <w:rPr>
+          <w:rFonts w:ascii="Courier New" w:eastAsia="Times New Roman" w:hAnsi="Courier New" w:cs="Courier New"/>
+          <w:color w:val="000000"/>
+        </w:rPr>
+      </w:pPr>
+      <w:r>
+        <w:rPr>
+          <w:rFonts w:ascii="Calibri" w:eastAsia="Times New Roman" w:hAnsi="Calibri" w:cs="Calibri"/>
+          <w:color w:val="000000"/>
+        </w:rPr>
+        <w:t>Negative Multiplier (Curse but can be a power-up in certain situations)</w:t>
+      </w:r>
+    </w:p>
+    <w:p>
+      <w:pPr>
+        <w:numPr>
+          <w:ilvl w:val="2"/>
+          <w:numId w:val="4"/>
+        </w:numPr>
+        <w:spacing w:after="0" w:line="240" w:lineRule="auto"/>
+        <w:textAlignment w:val="baseline"/>
+        <w:rPr>
+          <w:rFonts w:ascii="Arial" w:eastAsia="Times New Roman" w:hAnsi="Arial" w:cs="Arial"/>
+          <w:color w:val="000000"/>
+        </w:rPr>
+      </w:pPr>
+      <w:r>
+        <w:rPr>
+          <w:rFonts w:ascii="Calibri" w:eastAsia="Times New Roman" w:hAnsi="Calibri" w:cs="Calibri"/>
+          <w:color w:val="000000"/>
+        </w:rPr>
+        <w:t>Same as the power-up versions but in negative </w:t>
+      </w:r>
+    </w:p>
+    <w:p>
+      <w:pPr>
+        <w:numPr>
+          <w:ilvl w:val="1"/>
+          <w:numId w:val="4"/>
+        </w:numPr>
+        <w:spacing w:before="100" w:beforeAutospacing="1" w:after="100" w:afterAutospacing="1" w:line="240" w:lineRule="auto"/>
+        <w:textAlignment w:val="baseline"/>
+        <w:rPr>
+          <w:rFonts w:ascii="Courier New" w:eastAsia="Times New Roman" w:hAnsi="Courier New" w:cs="Courier New"/>
+          <w:color w:val="000000"/>
+        </w:rPr>
+      </w:pPr>
+    </w:p>
+    <w:p>
+      <w:pPr>
+        <w:numPr>
+          <w:ilvl w:val="0"/>
+          <w:numId w:val="4"/>
+        </w:numPr>
+        <w:spacing w:after="0" w:line="240" w:lineRule="auto"/>
+        <w:textAlignment w:val="baseline"/>
+        <w:rPr>
+          <w:rFonts w:ascii="Arial" w:eastAsia="Times New Roman" w:hAnsi="Arial" w:cs="Arial"/>
+          <w:color w:val="000000"/>
+        </w:rPr>
+      </w:pPr>
+      <w:r>
+        <w:rPr>
+          <w:rFonts w:ascii="Calibri" w:eastAsia="Times New Roman" w:hAnsi="Calibri" w:cs="Calibri"/>
+          <w:color w:val="000000"/>
+        </w:rPr>
+        <w:t>Risk element</w:t>
+      </w:r>
+    </w:p>
+    <w:p>
+      <w:pPr>
+        <w:numPr>
+          <w:ilvl w:val="1"/>
+          <w:numId w:val="4"/>
+        </w:numPr>
+        <w:spacing w:after="0" w:line="240" w:lineRule="auto"/>
+        <w:textAlignment w:val="baseline"/>
+        <w:rPr>
+          <w:rFonts w:ascii="Courier New" w:eastAsia="Times New Roman" w:hAnsi="Courier New" w:cs="Courier New"/>
+          <w:color w:val="000000"/>
+        </w:rPr>
+      </w:pPr>
+      <w:r>
+        <w:rPr>
+          <w:rFonts w:ascii="Calibri" w:eastAsia="Times New Roman" w:hAnsi="Calibri" w:cs="Calibri"/>
+          <w:color w:val="000000"/>
+        </w:rPr>
+        <w:t>Randomly selects a booster effect, multiplier, curse effect or, points = 0. </w:t>
+      </w:r>
+    </w:p>
+    <w:p>
+      <w:pPr>
+        <w:numPr>
+          <w:ilvl w:val="1"/>
+          <w:numId w:val="4"/>
+        </w:numPr>
+        <w:spacing w:after="0" w:line="240" w:lineRule="auto"/>
+        <w:textAlignment w:val="baseline"/>
+        <w:rPr>
+          <w:rFonts w:ascii="Courier New" w:eastAsia="Times New Roman" w:hAnsi="Courier New" w:cs="Courier New"/>
+          <w:color w:val="000000"/>
+        </w:rPr>
+      </w:pPr>
+      <w:r>
+        <w:rPr>
+          <w:rFonts w:ascii="Calibri" w:eastAsia="Times New Roman" w:hAnsi="Calibri" w:cs="Calibri"/>
+          <w:color w:val="000000"/>
+        </w:rPr>
+        <w:t>Might need to get a certain number in order to win</w:t>
+      </w:r>
+    </w:p>
+    <w:p>
+      <w:pPr>
+        <w:numPr>
+          <w:ilvl w:val="0"/>
+          <w:numId w:val="4"/>
+        </w:numPr>
+        <w:spacing w:after="0" w:line="240" w:lineRule="auto"/>
+        <w:textAlignment w:val="baseline"/>
+        <w:rPr>
+          <w:rFonts w:ascii="Arial" w:eastAsia="Times New Roman" w:hAnsi="Arial" w:cs="Arial"/>
+          <w:color w:val="000000"/>
+        </w:rPr>
+      </w:pPr>
+      <w:r>
+        <w:rPr>
+          <w:rFonts w:ascii="Calibri" w:eastAsia="Times New Roman" w:hAnsi="Calibri" w:cs="Calibri"/>
+          <w:color w:val="000000"/>
+        </w:rPr>
+        <w:t>Win/lose conditions</w:t>
+      </w:r>
+    </w:p>
+    <w:p>
+      <w:pPr>
+        <w:numPr>
+          <w:ilvl w:val="1"/>
+          <w:numId w:val="4"/>
+        </w:numPr>
+        <w:spacing w:after="0" w:line="240" w:lineRule="auto"/>
+        <w:textAlignment w:val="baseline"/>
+        <w:rPr>
+          <w:rFonts w:ascii="Courier New" w:eastAsia="Times New Roman" w:hAnsi="Courier New" w:cs="Courier New"/>
+          <w:color w:val="000000"/>
+        </w:rPr>
+      </w:pPr>
+      <w:r>
+        <w:rPr>
+          <w:rFonts w:ascii="Calibri" w:eastAsia="Times New Roman" w:hAnsi="Calibri" w:cs="Calibri"/>
+          <w:color w:val="000000"/>
+        </w:rPr>
+        <w:t>Win the game when a certain number of points is reach (maybe also a certain number of risk elements is reached.)</w:t>
+      </w:r>
+    </w:p>
+    <w:p>
+      <w:pPr>
+        <w:numPr>
+          <w:ilvl w:val="1"/>
+          <w:numId w:val="4"/>
+        </w:numPr>
+        <w:spacing w:after="0" w:line="240" w:lineRule="auto"/>
+        <w:textAlignment w:val="baseline"/>
+        <w:rPr>
+          <w:rFonts w:ascii="Courier New" w:eastAsia="Times New Roman" w:hAnsi="Courier New" w:cs="Courier New"/>
+          <w:color w:val="000000"/>
+        </w:rPr>
+      </w:pPr>
+      <w:r>
+        <w:rPr>
+          <w:rFonts w:ascii="Calibri" w:eastAsia="Times New Roman" w:hAnsi="Calibri" w:cs="Calibri"/>
+          <w:color w:val="000000"/>
+        </w:rPr>
+        <w:t>Lose when certain number of rocks has been reached?</w:t>
+      </w:r>
+    </w:p>
+    <w:p>
+      <w:pPr>
+        <w:numPr>
+          <w:ilvl w:val="0"/>
+          <w:numId w:val="4"/>
+        </w:numPr>
+        <w:spacing w:after="0" w:line="240" w:lineRule="auto"/>
+        <w:textAlignment w:val="baseline"/>
+        <w:rPr>
+          <w:rFonts w:ascii="Arial" w:eastAsia="Times New Roman" w:hAnsi="Arial" w:cs="Arial"/>
+          <w:color w:val="000000"/>
+        </w:rPr>
+      </w:pPr>
+      <w:r>
+        <w:rPr>
+          <w:rFonts w:ascii="Calibri" w:eastAsia="Times New Roman" w:hAnsi="Calibri" w:cs="Calibri"/>
+          <w:color w:val="000000"/>
+        </w:rPr>
+        <w:t>Gem/Rocks/Player Images</w:t>
+      </w:r>
+    </w:p>
+    <w:p>
+      <w:pPr>
+        <w:numPr>
+          <w:ilvl w:val="1"/>
+          <w:numId w:val="4"/>
+        </w:numPr>
+        <w:spacing w:line="240" w:lineRule="auto"/>
+        <w:textAlignment w:val="baseline"/>
+        <w:rPr>
+          <w:rFonts w:ascii="Courier New" w:eastAsia="Times New Roman" w:hAnsi="Courier New" w:cs="Courier New"/>
+          <w:color w:val="000000"/>
+        </w:rPr>
+      </w:pPr>
+      <w:r>
+        <w:rPr>
+          <w:rFonts w:ascii="Calibri" w:eastAsia="Times New Roman" w:hAnsi="Calibri" w:cs="Calibri"/>
+          <w:color w:val="000000"/>
+        </w:rPr>
+        <w:t>Gem, Rock and Player having an image to represent them besides a symbol from the keyboard.</w:t>
+      </w:r>
+    </w:p>
+    <w:p/>
     <w:sectPr>
       <w:pgSz w:w="12240" w:h="15840"/>
       <w:pgMar w:top="1440" w:right="1440" w:bottom="1440" w:left="1440" w:header="708" w:footer="708" w:gutter="0"/>
@@ -945,6 +1343,147 @@
 <file path=word/numbering.xml><?xml version="1.0" encoding="utf-8"?>
 <w:numbering xmlns:wpc="http://schemas.microsoft.com/office/word/2010/wordprocessingCanvas" xmlns:cx="http://schemas.microsoft.com/office/drawing/2014/chartex" xmlns:cx1="http://schemas.microsoft.com/office/drawing/2015/9/8/chartex" xmlns:cx2="http://schemas.microsoft.com/office/drawing/2015/10/21/chartex" xmlns:cx3="http://schemas.microsoft.com/office/drawing/2016/5/9/chartex" xmlns:cx4="http://schemas.microsoft.com/office/drawing/2016/5/10/chartex" xmlns:cx5="http://schemas.microsoft.com/office/drawing/2016/5/11/chartex" xmlns:cx6="http://schemas.microsoft.com/office/drawing/2016/5/12/chartex" xmlns:cx7="http://schemas.microsoft.com/office/drawing/2016/5/13/chartex" xmlns:cx8="http://schemas.microsoft.com/office/drawing/2016/5/14/chartex" xmlns:mc="http://schemas.openxmlformats.org/markup-compatibility/2006" xmlns:aink="http://schemas.microsoft.com/office/drawing/2016/ink" xmlns:am3d="http://schemas.microsoft.com/office/drawing/2017/model3d" xmlns:o="urn:schemas-microsoft-com:office:office" xmlns:oel="http://schemas.microsoft.com/office/2019/extlst" xmlns:r="http://schemas.openxmlformats.org/officeDocument/2006/relationships" xmlns:m="http://schemas.openxmlformats.org/officeDocument/2006/math" xmlns:v="urn:schemas-microsoft-com:vml" xmlns:wp14="http://schemas.microsoft.com/office/word/2010/wordprocessingDrawing" xmlns:wp="http://schemas.openxmlformats.org/drawingml/2006/wordprocessingDrawing" xmlns:w10="urn:schemas-microsoft-com:office:word" xmlns:w="http://schemas.openxmlformats.org/wordprocessingml/2006/main" xmlns:w14="http://schemas.microsoft.com/office/word/2010/wordml" xmlns:w15="http://schemas.microsoft.com/office/word/2012/wordml" xmlns:w16cex="http://schemas.microsoft.com/office/word/2018/wordml/cex" xmlns:w16cid="http://schemas.microsoft.com/office/word/2016/wordml/cid" xmlns:w16="http://schemas.microsoft.com/office/word/2018/wordml" xmlns:w16sdtdh="http://schemas.microsoft.com/office/word/2020/wordml/sdtdatahash" xmlns:w16se="http://schemas.microsoft.com/office/word/2015/wordml/symex" xmlns:wpg="http://schemas.microsoft.com/office/word/2010/wordprocessingGroup" xmlns:wpi="http://schemas.microsoft.com/office/word/2010/wordprocessingInk" xmlns:wne="http://schemas.microsoft.com/office/word/2006/wordml" xmlns:wps="http://schemas.microsoft.com/office/word/2010/wordprocessingShape" mc:Ignorable="w14 w15 w16se w16cid w16 w16cex w16sdtdh wp14">
   <w:abstractNum w:abstractNumId="0" w15:restartNumberingAfterBreak="0">
+    <w:nsid w:val="09064E95"/>
+    <w:multiLevelType w:val="multilevel"/>
+    <w:tmpl w:val="EC8EAAE8"/>
+    <w:lvl w:ilvl="0">
+      <w:start w:val="1"/>
+      <w:numFmt w:val="bullet"/>
+      <w:lvlText w:val=""/>
+      <w:lvlJc w:val="left"/>
+      <w:pPr>
+        <w:tabs>
+          <w:tab w:val="num" w:pos="720"/>
+        </w:tabs>
+        <w:ind w:left="720" w:hanging="360"/>
+      </w:pPr>
+      <w:rPr>
+        <w:rFonts w:ascii="Symbol" w:hAnsi="Symbol" w:hint="default"/>
+        <w:sz w:val="20"/>
+      </w:rPr>
+    </w:lvl>
+    <w:lvl w:ilvl="1">
+      <w:numFmt w:val="bullet"/>
+      <w:lvlText w:val="o"/>
+      <w:lvlJc w:val="left"/>
+      <w:pPr>
+        <w:tabs>
+          <w:tab w:val="num" w:pos="1440"/>
+        </w:tabs>
+        <w:ind w:left="1440" w:hanging="360"/>
+      </w:pPr>
+      <w:rPr>
+        <w:rFonts w:ascii="Courier New" w:hAnsi="Courier New" w:hint="default"/>
+        <w:sz w:val="20"/>
+      </w:rPr>
+    </w:lvl>
+    <w:lvl w:ilvl="2">
+      <w:numFmt w:val="bullet"/>
+      <w:lvlText w:val=""/>
+      <w:lvlJc w:val="left"/>
+      <w:pPr>
+        <w:tabs>
+          <w:tab w:val="num" w:pos="2160"/>
+        </w:tabs>
+        <w:ind w:left="2160" w:hanging="360"/>
+      </w:pPr>
+      <w:rPr>
+        <w:rFonts w:ascii="Wingdings" w:hAnsi="Wingdings" w:hint="default"/>
+        <w:sz w:val="20"/>
+      </w:rPr>
+    </w:lvl>
+    <w:lvl w:ilvl="3" w:tentative="1">
+      <w:numFmt w:val="bullet"/>
+      <w:lvlText w:val=""/>
+      <w:lvlJc w:val="left"/>
+      <w:pPr>
+        <w:tabs>
+          <w:tab w:val="num" w:pos="2880"/>
+        </w:tabs>
+        <w:ind w:left="2880" w:hanging="360"/>
+      </w:pPr>
+      <w:rPr>
+        <w:rFonts w:ascii="Wingdings" w:hAnsi="Wingdings" w:hint="default"/>
+        <w:sz w:val="20"/>
+      </w:rPr>
+    </w:lvl>
+    <w:lvl w:ilvl="4" w:tentative="1">
+      <w:numFmt w:val="bullet"/>
+      <w:lvlText w:val=""/>
+      <w:lvlJc w:val="left"/>
+      <w:pPr>
+        <w:tabs>
+          <w:tab w:val="num" w:pos="3600"/>
+        </w:tabs>
+        <w:ind w:left="3600" w:hanging="360"/>
+      </w:pPr>
+      <w:rPr>
+        <w:rFonts w:ascii="Wingdings" w:hAnsi="Wingdings" w:hint="default"/>
+        <w:sz w:val="20"/>
+      </w:rPr>
+    </w:lvl>
+    <w:lvl w:ilvl="5" w:tentative="1">
+      <w:numFmt w:val="bullet"/>
+      <w:lvlText w:val=""/>
+      <w:lvlJc w:val="left"/>
+      <w:pPr>
+        <w:tabs>
+          <w:tab w:val="num" w:pos="4320"/>
+        </w:tabs>
+        <w:ind w:left="4320" w:hanging="360"/>
+      </w:pPr>
+      <w:rPr>
+        <w:rFonts w:ascii="Wingdings" w:hAnsi="Wingdings" w:hint="default"/>
+        <w:sz w:val="20"/>
+      </w:rPr>
+    </w:lvl>
+    <w:lvl w:ilvl="6" w:tentative="1">
+      <w:numFmt w:val="bullet"/>
+      <w:lvlText w:val=""/>
+      <w:lvlJc w:val="left"/>
+      <w:pPr>
+        <w:tabs>
+          <w:tab w:val="num" w:pos="5040"/>
+        </w:tabs>
+        <w:ind w:left="5040" w:hanging="360"/>
+      </w:pPr>
+      <w:rPr>
+        <w:rFonts w:ascii="Wingdings" w:hAnsi="Wingdings" w:hint="default"/>
+        <w:sz w:val="20"/>
+      </w:rPr>
+    </w:lvl>
+    <w:lvl w:ilvl="7" w:tentative="1">
+      <w:numFmt w:val="bullet"/>
+      <w:lvlText w:val=""/>
+      <w:lvlJc w:val="left"/>
+      <w:pPr>
+        <w:tabs>
+          <w:tab w:val="num" w:pos="5760"/>
+        </w:tabs>
+        <w:ind w:left="5760" w:hanging="360"/>
+      </w:pPr>
+      <w:rPr>
+        <w:rFonts w:ascii="Wingdings" w:hAnsi="Wingdings" w:hint="default"/>
+        <w:sz w:val="20"/>
+      </w:rPr>
+    </w:lvl>
+    <w:lvl w:ilvl="8" w:tentative="1">
+      <w:numFmt w:val="bullet"/>
+      <w:lvlText w:val=""/>
+      <w:lvlJc w:val="left"/>
+      <w:pPr>
+        <w:tabs>
+          <w:tab w:val="num" w:pos="6480"/>
+        </w:tabs>
+        <w:ind w:left="6480" w:hanging="360"/>
+      </w:pPr>
+      <w:rPr>
+        <w:rFonts w:ascii="Wingdings" w:hAnsi="Wingdings" w:hint="default"/>
+        <w:sz w:val="20"/>
+      </w:rPr>
+    </w:lvl>
+  </w:abstractNum>
+  <w:abstractNum w:abstractNumId="1" w15:restartNumberingAfterBreak="0">
     <w:nsid w:val="0A064A93"/>
     <w:multiLevelType w:val="hybridMultilevel"/>
     <w:tmpl w:val="87B6C9A0"/>
@@ -1057,7 +1596,67 @@
     </w:lvl>
   </w:abstractNum>
   <w:num w:numId="1" w16cid:durableId="1406340154">
+    <w:abstractNumId w:val="1"/>
+  </w:num>
+  <w:num w:numId="2" w16cid:durableId="115686429">
     <w:abstractNumId w:val="0"/>
+  </w:num>
+  <w:num w:numId="3" w16cid:durableId="15667044">
+    <w:abstractNumId w:val="0"/>
+    <w:lvlOverride w:ilvl="1">
+      <w:lvl w:ilvl="1">
+        <w:numFmt w:val="bullet"/>
+        <w:lvlText w:val=""/>
+        <w:lvlJc w:val="left"/>
+        <w:pPr>
+          <w:tabs>
+            <w:tab w:val="num" w:pos="1440"/>
+          </w:tabs>
+          <w:ind w:left="1440" w:hanging="360"/>
+        </w:pPr>
+        <w:rPr>
+          <w:rFonts w:ascii="Symbol" w:hAnsi="Symbol" w:hint="default"/>
+          <w:sz w:val="20"/>
+        </w:rPr>
+      </w:lvl>
+    </w:lvlOverride>
+  </w:num>
+  <w:num w:numId="4" w16cid:durableId="15667044">
+    <w:abstractNumId w:val="0"/>
+    <w:lvlOverride w:ilvl="1">
+      <w:lvl w:ilvl="1">
+        <w:numFmt w:val="bullet"/>
+        <w:lvlText w:val=""/>
+        <w:lvlJc w:val="left"/>
+        <w:pPr>
+          <w:tabs>
+            <w:tab w:val="num" w:pos="1440"/>
+          </w:tabs>
+          <w:ind w:left="1440" w:hanging="360"/>
+        </w:pPr>
+        <w:rPr>
+          <w:rFonts w:ascii="Symbol" w:hAnsi="Symbol" w:hint="default"/>
+          <w:sz w:val="20"/>
+        </w:rPr>
+      </w:lvl>
+    </w:lvlOverride>
+    <w:lvlOverride w:ilvl="2">
+      <w:lvl w:ilvl="2">
+        <w:numFmt w:val="bullet"/>
+        <w:lvlText w:val=""/>
+        <w:lvlJc w:val="left"/>
+        <w:pPr>
+          <w:tabs>
+            <w:tab w:val="num" w:pos="2160"/>
+          </w:tabs>
+          <w:ind w:left="2160" w:hanging="360"/>
+        </w:pPr>
+        <w:rPr>
+          <w:rFonts w:ascii="Symbol" w:hAnsi="Symbol" w:hint="default"/>
+          <w:sz w:val="20"/>
+        </w:rPr>
+      </w:lvl>
+    </w:lvlOverride>
   </w:num>
 </w:numbering>
 </file>
@@ -1522,6 +2121,22 @@
       </w:tblBorders>
     </w:tblPr>
   </w:style>
+  <w:style w:type="paragraph" w:styleId="NormalWeb">
+    <w:name w:val="Normal (Web)"/>
+    <w:basedOn w:val="Normal"/>
+    <w:uiPriority w:val="99"/>
+    <w:semiHidden/>
+    <w:unhideWhenUsed/>
+    <w:rsid w:val="00103B9E"/>
+    <w:pPr>
+      <w:spacing w:before="100" w:beforeAutospacing="1" w:after="100" w:afterAutospacing="1" w:line="240" w:lineRule="auto"/>
+    </w:pPr>
+    <w:rPr>
+      <w:rFonts w:ascii="Times New Roman" w:eastAsia="Times New Roman" w:hAnsi="Times New Roman" w:cs="Times New Roman"/>
+      <w:sz w:val="24"/>
+      <w:szCs w:val="24"/>
+    </w:rPr>
+  </w:style>
 </w:styles>
 </file>
 

</xml_diff>